<commit_message>
Validacao do Modelo Conceptual
</commit_message>
<xml_diff>
--- a/TP1/TP1-ValidacaoDoModeloConceptual.docx
+++ b/TP1/TP1-ValidacaoDoModeloConceptual.docx
@@ -1086,18 +1086,7 @@
                 <w:sz w:val="20"/>
                 <w:szCs w:val="20"/>
               </w:rPr>
-              <w:t>Mul</w:t>
-            </w:r>
-            <w:bookmarkStart w:id="0" w:name="_GoBack"/>
-            <w:bookmarkEnd w:id="0"/>
-            <w:r>
-              <w:rPr>
-                <w:rFonts w:ascii="Arial" w:hAnsi="Arial" w:cs="Arial"/>
-                <w:b/>
-                <w:sz w:val="20"/>
-                <w:szCs w:val="20"/>
-              </w:rPr>
-              <w:t>tiplicidade</w:t>
+              <w:t>Multiplicidade</w:t>
             </w:r>
           </w:p>
         </w:tc>
@@ -2214,6 +2203,14 @@
         </w:rPr>
         <w:t>, este não é simples, visto que este é um atributo com ocorrência múltipla para cada registo da entidade Comboio, como tal, este é um atributo multivalorado.</w:t>
       </w:r>
+      <w:r>
+        <w:rPr>
+          <w:rFonts w:ascii="Arial" w:hAnsi="Arial" w:cs="Arial"/>
+          <w:sz w:val="20"/>
+          <w:szCs w:val="20"/>
+        </w:rPr>
+        <w:t xml:space="preserve"> Cada comboio deve ainda indicar qual a sua capacidade. Essa capacidade será representada por um atributo simples.</w:t>
+      </w:r>
     </w:p>
     <w:p>
       <w:pPr>
@@ -2366,19 +2363,18 @@
         <w:jc w:val="both"/>
         <w:rPr>
           <w:rFonts w:ascii="Arial" w:hAnsi="Arial" w:cs="Arial"/>
-          <w:b/>
-          <w:sz w:val="20"/>
-          <w:szCs w:val="20"/>
-        </w:rPr>
-      </w:pPr>
-      <w:r>
-        <w:rPr>
-          <w:rFonts w:ascii="Arial" w:hAnsi="Arial" w:cs="Arial"/>
-          <w:b/>
-          <w:sz w:val="20"/>
-          <w:szCs w:val="20"/>
-        </w:rPr>
-        <w:t>Definição de Chaves Candidatas, Primárias e Alternativas</w:t>
+          <w:sz w:val="20"/>
+          <w:szCs w:val="20"/>
+        </w:rPr>
+      </w:pPr>
+      <w:r>
+        <w:rPr>
+          <w:rFonts w:ascii="Arial" w:hAnsi="Arial" w:cs="Arial"/>
+          <w:sz w:val="20"/>
+          <w:szCs w:val="20"/>
+        </w:rPr>
+        <w:tab/>
+        <w:t>O atributo capacidade é um inteiro, visto que só pode tomar valores numéricos e, segundo o contexto, não pode tomar valores fracionários.</w:t>
       </w:r>
     </w:p>
     <w:p>
@@ -2387,6 +2383,27 @@
         <w:jc w:val="both"/>
         <w:rPr>
           <w:rFonts w:ascii="Arial" w:hAnsi="Arial" w:cs="Arial"/>
+          <w:b/>
+          <w:sz w:val="20"/>
+          <w:szCs w:val="20"/>
+        </w:rPr>
+      </w:pPr>
+      <w:r>
+        <w:rPr>
+          <w:rFonts w:ascii="Arial" w:hAnsi="Arial" w:cs="Arial"/>
+          <w:b/>
+          <w:sz w:val="20"/>
+          <w:szCs w:val="20"/>
+        </w:rPr>
+        <w:t>Definição de Chaves Candidatas, Primárias e Alternativas</w:t>
+      </w:r>
+    </w:p>
+    <w:p>
+      <w:pPr>
+        <w:spacing w:line="360" w:lineRule="auto"/>
+        <w:jc w:val="both"/>
+        <w:rPr>
+          <w:rFonts w:ascii="Arial" w:hAnsi="Arial" w:cs="Arial"/>
           <w:sz w:val="20"/>
           <w:szCs w:val="20"/>
         </w:rPr>
@@ -2417,6 +2434,7 @@
           <w:sz w:val="20"/>
           <w:szCs w:val="20"/>
         </w:rPr>
+        <w:lastRenderedPageBreak/>
         <w:tab/>
         <w:t xml:space="preserve">Para a entidade Reserva não temos nenhuma chave candidata, visto que </w:t>
       </w:r>
@@ -2426,16 +2444,7 @@
           <w:sz w:val="20"/>
           <w:szCs w:val="20"/>
         </w:rPr>
-        <w:t xml:space="preserve">nem o preço nem a data terão garantidamente valores únicos. Assim, é necessário adicionar um atributo </w:t>
-      </w:r>
-      <w:r>
-        <w:rPr>
-          <w:rFonts w:ascii="Arial" w:hAnsi="Arial" w:cs="Arial"/>
-          <w:sz w:val="20"/>
-          <w:szCs w:val="20"/>
-        </w:rPr>
-        <w:lastRenderedPageBreak/>
-        <w:t>artificial, um identificador, que irá garantir a unicidade de cada reserva registada. Este identificador será a chave primária de Reserva.</w:t>
+        <w:t>nem o preço nem a data terão garantidamente valores únicos. Assim, é necessário adicionar um atributo artificial, um identificador, que irá garantir a unicidade de cada reserva registada. Este identificador será a chave primária de Reserva.</w:t>
       </w:r>
     </w:p>
     <w:p>
@@ -2519,7 +2528,23 @@
           <w:sz w:val="20"/>
           <w:szCs w:val="20"/>
         </w:rPr>
-        <w:t xml:space="preserve"> se passa com o Comboio, vários comboios podem ter o mesmo número de lugares e com a mesma numeração. Assim, procedemos de igual forma para esta entidade.</w:t>
+        <w:t xml:space="preserve"> se passa com o Comboio, vários comboios podem ter o mesmo número de lugares e com a mesma numeração</w:t>
+      </w:r>
+      <w:r>
+        <w:rPr>
+          <w:rFonts w:ascii="Arial" w:hAnsi="Arial" w:cs="Arial"/>
+          <w:sz w:val="20"/>
+          <w:szCs w:val="20"/>
+        </w:rPr>
+        <w:t xml:space="preserve"> e vários comboios podem ter a mesma capacidade</w:t>
+      </w:r>
+      <w:r>
+        <w:rPr>
+          <w:rFonts w:ascii="Arial" w:hAnsi="Arial" w:cs="Arial"/>
+          <w:sz w:val="20"/>
+          <w:szCs w:val="20"/>
+        </w:rPr>
+        <w:t>. Assim, procedemos de igual forma para esta entidade.</w:t>
       </w:r>
     </w:p>
     <w:p>
@@ -2550,10 +2575,10 @@
       </w:tblPr>
       <w:tblGrid>
         <w:gridCol w:w="1062"/>
-        <w:gridCol w:w="1228"/>
-        <w:gridCol w:w="1699"/>
+        <w:gridCol w:w="1284"/>
+        <w:gridCol w:w="1653"/>
         <w:gridCol w:w="1150"/>
-        <w:gridCol w:w="765"/>
+        <w:gridCol w:w="755"/>
         <w:gridCol w:w="1072"/>
         <w:gridCol w:w="1518"/>
       </w:tblGrid>
@@ -4409,6 +4434,7 @@
                 <w:sz w:val="20"/>
                 <w:szCs w:val="20"/>
               </w:rPr>
+              <w:lastRenderedPageBreak/>
               <w:t>Viagem</w:t>
             </w:r>
           </w:p>
@@ -5413,6 +5439,175 @@
                 <w:szCs w:val="20"/>
               </w:rPr>
               <w:t>Sim</w:t>
+            </w:r>
+          </w:p>
+        </w:tc>
+      </w:tr>
+      <w:tr>
+        <w:tc>
+          <w:tcPr>
+            <w:tcW w:w="1062" w:type="dxa"/>
+            <w:vMerge/>
+          </w:tcPr>
+          <w:p>
+            <w:pPr>
+              <w:spacing w:line="276" w:lineRule="auto"/>
+              <w:jc w:val="both"/>
+              <w:rPr>
+                <w:rFonts w:ascii="Arial" w:hAnsi="Arial" w:cs="Arial"/>
+                <w:sz w:val="20"/>
+                <w:szCs w:val="20"/>
+              </w:rPr>
+            </w:pPr>
+          </w:p>
+        </w:tc>
+        <w:tc>
+          <w:tcPr>
+            <w:tcW w:w="1228" w:type="dxa"/>
+            <w:vAlign w:val="center"/>
+          </w:tcPr>
+          <w:p>
+            <w:pPr>
+              <w:spacing w:line="276" w:lineRule="auto"/>
+              <w:jc w:val="center"/>
+              <w:rPr>
+                <w:rFonts w:ascii="Arial" w:hAnsi="Arial" w:cs="Arial"/>
+                <w:sz w:val="20"/>
+                <w:szCs w:val="20"/>
+              </w:rPr>
+            </w:pPr>
+            <w:r>
+              <w:rPr>
+                <w:rFonts w:ascii="Arial" w:hAnsi="Arial" w:cs="Arial"/>
+                <w:sz w:val="20"/>
+                <w:szCs w:val="20"/>
+              </w:rPr>
+              <w:t>Capacidade</w:t>
+            </w:r>
+          </w:p>
+        </w:tc>
+        <w:tc>
+          <w:tcPr>
+            <w:tcW w:w="1699" w:type="dxa"/>
+            <w:vAlign w:val="center"/>
+          </w:tcPr>
+          <w:p>
+            <w:pPr>
+              <w:spacing w:line="276" w:lineRule="auto"/>
+              <w:jc w:val="center"/>
+              <w:rPr>
+                <w:rFonts w:ascii="Arial" w:hAnsi="Arial" w:cs="Arial"/>
+                <w:sz w:val="18"/>
+                <w:szCs w:val="18"/>
+              </w:rPr>
+            </w:pPr>
+            <w:r>
+              <w:rPr>
+                <w:rFonts w:ascii="Arial" w:hAnsi="Arial" w:cs="Arial"/>
+                <w:sz w:val="18"/>
+                <w:szCs w:val="18"/>
+              </w:rPr>
+              <w:t>Indica a capacidade máxima do comboio</w:t>
+            </w:r>
+          </w:p>
+        </w:tc>
+        <w:tc>
+          <w:tcPr>
+            <w:tcW w:w="1150" w:type="dxa"/>
+            <w:vAlign w:val="center"/>
+          </w:tcPr>
+          <w:p>
+            <w:pPr>
+              <w:spacing w:line="276" w:lineRule="auto"/>
+              <w:jc w:val="center"/>
+              <w:rPr>
+                <w:rFonts w:ascii="Arial" w:hAnsi="Arial" w:cs="Arial"/>
+                <w:sz w:val="20"/>
+                <w:szCs w:val="20"/>
+              </w:rPr>
+            </w:pPr>
+            <w:r>
+              <w:rPr>
+                <w:rFonts w:ascii="Arial" w:hAnsi="Arial" w:cs="Arial"/>
+                <w:sz w:val="20"/>
+                <w:szCs w:val="20"/>
+              </w:rPr>
+              <w:t>Inteiro</w:t>
+            </w:r>
+          </w:p>
+        </w:tc>
+        <w:tc>
+          <w:tcPr>
+            <w:tcW w:w="765" w:type="dxa"/>
+            <w:vAlign w:val="center"/>
+          </w:tcPr>
+          <w:p>
+            <w:pPr>
+              <w:spacing w:line="276" w:lineRule="auto"/>
+              <w:jc w:val="center"/>
+              <w:rPr>
+                <w:rFonts w:ascii="Arial" w:hAnsi="Arial" w:cs="Arial"/>
+                <w:sz w:val="20"/>
+                <w:szCs w:val="20"/>
+              </w:rPr>
+            </w:pPr>
+            <w:r>
+              <w:rPr>
+                <w:rFonts w:ascii="Arial" w:hAnsi="Arial" w:cs="Arial"/>
+                <w:sz w:val="20"/>
+                <w:szCs w:val="20"/>
+              </w:rPr>
+              <w:t>Não</w:t>
+            </w:r>
+          </w:p>
+        </w:tc>
+        <w:tc>
+          <w:tcPr>
+            <w:tcW w:w="1072" w:type="dxa"/>
+            <w:vAlign w:val="center"/>
+          </w:tcPr>
+          <w:p>
+            <w:pPr>
+              <w:spacing w:line="276" w:lineRule="auto"/>
+              <w:jc w:val="center"/>
+              <w:rPr>
+                <w:rFonts w:ascii="Arial" w:hAnsi="Arial" w:cs="Arial"/>
+                <w:sz w:val="20"/>
+                <w:szCs w:val="20"/>
+              </w:rPr>
+            </w:pPr>
+            <w:r>
+              <w:rPr>
+                <w:rFonts w:ascii="Arial" w:hAnsi="Arial" w:cs="Arial"/>
+                <w:sz w:val="20"/>
+                <w:szCs w:val="20"/>
+              </w:rPr>
+              <w:t>Não</w:t>
+            </w:r>
+          </w:p>
+        </w:tc>
+        <w:tc>
+          <w:tcPr>
+            <w:tcW w:w="1518" w:type="dxa"/>
+            <w:vAlign w:val="center"/>
+          </w:tcPr>
+          <w:p>
+            <w:pPr>
+              <w:spacing w:line="276" w:lineRule="auto"/>
+              <w:jc w:val="center"/>
+              <w:rPr>
+                <w:rFonts w:ascii="Arial" w:hAnsi="Arial" w:cs="Arial"/>
+                <w:sz w:val="20"/>
+                <w:szCs w:val="20"/>
+              </w:rPr>
+            </w:pPr>
+            <w:r>
+              <w:rPr>
+                <w:rFonts w:ascii="Arial" w:hAnsi="Arial" w:cs="Arial"/>
+                <w:sz w:val="20"/>
+                <w:szCs w:val="20"/>
+              </w:rPr>
+              <w:t>Não</w:t>
             </w:r>
           </w:p>
         </w:tc>
@@ -6020,7 +6215,7 @@
             <v:path o:extrusionok="f" gradientshapeok="t" o:connecttype="rect"/>
             <o:lock v:ext="edit" aspectratio="t"/>
           </v:shapetype>
-          <v:shape id="_x0000_s1027" type="#_x0000_t75" style="position:absolute;left:0;text-align:left;margin-left:14.6pt;margin-top:23.95pt;width:424.5pt;height:203.25pt;z-index:-251657216;mso-position-horizontal-relative:text;mso-position-vertical-relative:text" wrapcoords="-38 0 -38 21520 21600 21520 21600 0 -38 0">
+          <v:shape id="_x0000_s1027" type="#_x0000_t75" style="position:absolute;left:0;text-align:left;margin-left:14.6pt;margin-top:23.95pt;width:424.5pt;height:203.25pt;z-index:-251658752;mso-position-horizontal-relative:text;mso-position-vertical-relative:text" wrapcoords="-38 0 -38 21520 21600 21520 21600 0 -38 0">
             <v:imagedata r:id="rId7" o:title="mod_conc"/>
             <w10:wrap type="tight"/>
           </v:shape>
@@ -6066,15 +6261,8 @@
           <w:szCs w:val="20"/>
         </w:rPr>
       </w:pPr>
-      <w:r>
-        <w:rPr>
-          <w:rFonts w:ascii="Arial" w:hAnsi="Arial" w:cs="Arial"/>
-          <w:b/>
-          <w:sz w:val="20"/>
-          <w:szCs w:val="20"/>
-        </w:rPr>
-        <w:t>Verificação de Redundâncias no Modelo</w:t>
-      </w:r>
+      <w:bookmarkStart w:id="0" w:name="_GoBack"/>
+      <w:bookmarkEnd w:id="0"/>
     </w:p>
     <w:p>
       <w:pPr>
@@ -6082,6 +6270,28 @@
         <w:jc w:val="both"/>
         <w:rPr>
           <w:rFonts w:ascii="Arial" w:hAnsi="Arial" w:cs="Arial"/>
+          <w:b/>
+          <w:sz w:val="20"/>
+          <w:szCs w:val="20"/>
+        </w:rPr>
+      </w:pPr>
+      <w:r>
+        <w:rPr>
+          <w:rFonts w:ascii="Arial" w:hAnsi="Arial" w:cs="Arial"/>
+          <w:b/>
+          <w:sz w:val="20"/>
+          <w:szCs w:val="20"/>
+        </w:rPr>
+        <w:lastRenderedPageBreak/>
+        <w:t>Verificação de Redundâncias no Modelo</w:t>
+      </w:r>
+    </w:p>
+    <w:p>
+      <w:pPr>
+        <w:spacing w:line="360" w:lineRule="auto"/>
+        <w:jc w:val="both"/>
+        <w:rPr>
+          <w:rFonts w:ascii="Arial" w:hAnsi="Arial" w:cs="Arial"/>
           <w:sz w:val="20"/>
           <w:szCs w:val="20"/>
         </w:rPr>
@@ -6112,7 +6322,6 @@
           <w:sz w:val="20"/>
           <w:szCs w:val="20"/>
         </w:rPr>
-        <w:lastRenderedPageBreak/>
         <w:tab/>
         <w:t xml:space="preserve">No segundo passo, a remoção de relações redundantes, não há nada a alterar, visto que não existem ciclos no modelo em construção. Existe apenas um sentido para a obtenção de informação. </w:t>
       </w:r>

</xml_diff>